<commit_message>
Updating module_3_req word doc
</commit_message>
<xml_diff>
--- a/module_3_req.docx
+++ b/module_3_req.docx
@@ -74,55 +74,7 @@
           <w:szCs w:val="30"/>
           <w14:ligatures w14:val="none"/>
         </w:rPr>
-        <w:t xml:space="preserve"> Python challenges, </w:t>
-      </w:r>
-      <w:proofErr w:type="spellStart"/>
-      <w:r>
-        <w:rPr>
-          <w:rFonts w:ascii="Roboto" w:eastAsia="Times New Roman" w:hAnsi="Roboto" w:cs="Times New Roman"/>
-          <w:color w:val="2B2B2B"/>
-          <w:kern w:val="0"/>
-          <w:sz w:val="30"/>
-          <w:szCs w:val="30"/>
-          <w14:ligatures w14:val="none"/>
-        </w:rPr>
-        <w:t>PyBank</w:t>
-      </w:r>
-      <w:proofErr w:type="spellEnd"/>
-      <w:r>
-        <w:rPr>
-          <w:rFonts w:ascii="Roboto" w:eastAsia="Times New Roman" w:hAnsi="Roboto" w:cs="Times New Roman"/>
-          <w:color w:val="2B2B2B"/>
-          <w:kern w:val="0"/>
-          <w:sz w:val="30"/>
-          <w:szCs w:val="30"/>
-          <w14:ligatures w14:val="none"/>
-        </w:rPr>
-        <w:t xml:space="preserve"> and </w:t>
-      </w:r>
-      <w:proofErr w:type="spellStart"/>
-      <w:r>
-        <w:rPr>
-          <w:rFonts w:ascii="Roboto" w:eastAsia="Times New Roman" w:hAnsi="Roboto" w:cs="Times New Roman"/>
-          <w:color w:val="2B2B2B"/>
-          <w:kern w:val="0"/>
-          <w:sz w:val="30"/>
-          <w:szCs w:val="30"/>
-          <w14:ligatures w14:val="none"/>
-        </w:rPr>
-        <w:t>PyPoll</w:t>
-      </w:r>
-      <w:proofErr w:type="spellEnd"/>
-      <w:r>
-        <w:rPr>
-          <w:rFonts w:ascii="Roboto" w:eastAsia="Times New Roman" w:hAnsi="Roboto" w:cs="Times New Roman"/>
-          <w:color w:val="2B2B2B"/>
-          <w:kern w:val="0"/>
-          <w:sz w:val="30"/>
-          <w:szCs w:val="30"/>
-          <w14:ligatures w14:val="none"/>
-        </w:rPr>
-        <w:t>. Both tasks present a real-world situation where your newly developed Python scripting skills come in handy.</w:t>
+        <w:t> Python challenges, PyBank and PyPoll. Both tasks present a real-world situation where your newly developed Python scripting skills come in handy.</w:t>
       </w:r>
     </w:p>
     <w:p>
@@ -357,7 +309,7 @@
           <w:noProof/>
         </w:rPr>
         <w:drawing>
-          <wp:inline distT="0" distB="0" distL="0" distR="0" wp14:anchorId="027A9707" wp14:editId="34009F37">
+          <wp:inline distT="0" distB="0" distL="0" distR="0" wp14:anchorId="37FEB031" wp14:editId="40BA180D">
             <wp:extent cx="4143375" cy="1628775"/>
             <wp:effectExtent l="0" t="0" r="9525" b="9525"/>
             <wp:docPr id="1348163352" name="Picture 1"/>
@@ -421,7 +373,7 @@
           </w:rPr>
           <w:id w:val="463775299"/>
           <w14:checkbox>
-            <w14:checked w14:val="0"/>
+            <w14:checked w14:val="1"/>
             <w14:checkedState w14:val="2612" w14:font="MS Gothic"/>
             <w14:uncheckedState w14:val="2610" w14:font="MS Gothic"/>
           </w14:checkbox>
@@ -436,7 +388,7 @@
               <w:szCs w:val="30"/>
               <w14:ligatures w14:val="none"/>
             </w:rPr>
-            <w:t>☐</w:t>
+            <w:t>☒</w:t>
           </w:r>
         </w:sdtContent>
       </w:sdt>
@@ -451,7 +403,6 @@
         </w:rPr>
         <w:t>Inside your local Git repository, create a folder for each Python assignment and name them </w:t>
       </w:r>
-      <w:proofErr w:type="spellStart"/>
       <w:r>
         <w:rPr>
           <w:rFonts w:ascii="Consolas" w:eastAsia="Times New Roman" w:hAnsi="Consolas" w:cs="Courier New"/>
@@ -465,7 +416,6 @@
         </w:rPr>
         <w:t>PyBank</w:t>
       </w:r>
-      <w:proofErr w:type="spellEnd"/>
       <w:r>
         <w:rPr>
           <w:rFonts w:ascii="Roboto" w:eastAsia="Times New Roman" w:hAnsi="Roboto" w:cs="Times New Roman"/>
@@ -477,7 +427,6 @@
         </w:rPr>
         <w:t> and </w:t>
       </w:r>
-      <w:proofErr w:type="spellStart"/>
       <w:r>
         <w:rPr>
           <w:rFonts w:ascii="Consolas" w:eastAsia="Times New Roman" w:hAnsi="Consolas" w:cs="Courier New"/>
@@ -491,7 +440,6 @@
         </w:rPr>
         <w:t>PyPoll</w:t>
       </w:r>
-      <w:proofErr w:type="spellEnd"/>
       <w:r>
         <w:rPr>
           <w:rFonts w:ascii="Roboto" w:eastAsia="Times New Roman" w:hAnsi="Roboto" w:cs="Times New Roman"/>
@@ -522,7 +470,7 @@
           <w:noProof/>
         </w:rPr>
         <w:drawing>
-          <wp:inline distT="0" distB="0" distL="0" distR="0" wp14:anchorId="16E8D940" wp14:editId="7DE335AD">
+          <wp:inline distT="0" distB="0" distL="0" distR="0" wp14:anchorId="3E3972CE" wp14:editId="3CF618A3">
             <wp:extent cx="2190750" cy="704850"/>
             <wp:effectExtent l="0" t="0" r="0" b="0"/>
             <wp:docPr id="1542385700" name="Picture 1"/>
@@ -586,7 +534,7 @@
           </w:rPr>
           <w:id w:val="-176973704"/>
           <w14:checkbox>
-            <w14:checked w14:val="0"/>
+            <w14:checked w14:val="1"/>
             <w14:checkedState w14:val="2612" w14:font="MS Gothic"/>
             <w14:uncheckedState w14:val="2610" w14:font="MS Gothic"/>
           </w14:checkbox>
@@ -601,7 +549,7 @@
               <w:szCs w:val="30"/>
               <w14:ligatures w14:val="none"/>
             </w:rPr>
-            <w:t>☐</w:t>
+            <w:t>☒</w:t>
           </w:r>
         </w:sdtContent>
       </w:sdt>
@@ -792,7 +740,7 @@
           <w:noProof/>
         </w:rPr>
         <w:drawing>
-          <wp:inline distT="0" distB="0" distL="0" distR="0" wp14:anchorId="108F2E5A" wp14:editId="5FF1F9F3">
+          <wp:inline distT="0" distB="0" distL="0" distR="0" wp14:anchorId="481BE9D9" wp14:editId="71E7125B">
             <wp:extent cx="4171950" cy="1104900"/>
             <wp:effectExtent l="0" t="0" r="0" b="0"/>
             <wp:docPr id="579066853" name="Picture 1"/>
@@ -846,7 +794,7 @@
           <w:noProof/>
         </w:rPr>
         <w:drawing>
-          <wp:inline distT="0" distB="0" distL="0" distR="0" wp14:anchorId="610ED583" wp14:editId="1121F48F">
+          <wp:inline distT="0" distB="0" distL="0" distR="0" wp14:anchorId="48B815CF" wp14:editId="59297DA4">
             <wp:extent cx="4171950" cy="1085850"/>
             <wp:effectExtent l="0" t="0" r="0" b="0"/>
             <wp:docPr id="966497514" name="Picture 1"/>
@@ -984,20 +932,7 @@
             <w:u w:val="single"/>
             <w14:ligatures w14:val="none"/>
           </w:rPr>
-          <w:t xml:space="preserve">Module 3 Challenge </w:t>
-        </w:r>
-        <w:proofErr w:type="spellStart"/>
-        <w:r>
-          <w:rPr>
-            <w:rFonts w:ascii="Roboto" w:eastAsia="Times New Roman" w:hAnsi="Roboto" w:cs="Times New Roman"/>
-            <w:color w:val="0000FF"/>
-            <w:kern w:val="0"/>
-            <w:sz w:val="30"/>
-            <w:szCs w:val="30"/>
-            <w:u w:val="single"/>
-            <w14:ligatures w14:val="none"/>
-          </w:rPr>
-          <w:t>files</w:t>
+          <w:t>Module 3 Challenge files</w:t>
         </w:r>
         <w:r>
           <w:rPr>
@@ -1010,21 +945,7 @@
             <w:bdr w:val="none" w:sz="0" w:space="0" w:color="auto" w:frame="1"/>
             <w14:ligatures w14:val="none"/>
           </w:rPr>
-          <w:t>Links</w:t>
-        </w:r>
-        <w:proofErr w:type="spellEnd"/>
-        <w:r>
-          <w:rPr>
-            <w:rFonts w:ascii="Roboto" w:eastAsia="Times New Roman" w:hAnsi="Roboto" w:cs="Times New Roman"/>
-            <w:color w:val="0000FF"/>
-            <w:kern w:val="0"/>
-            <w:sz w:val="30"/>
-            <w:szCs w:val="30"/>
-            <w:u w:val="single"/>
-            <w:bdr w:val="none" w:sz="0" w:space="0" w:color="auto" w:frame="1"/>
-            <w14:ligatures w14:val="none"/>
-          </w:rPr>
-          <w:t xml:space="preserve"> to an external site.</w:t>
+          <w:t>Links to an external site.</w:t>
         </w:r>
       </w:hyperlink>
     </w:p>
@@ -1042,7 +963,6 @@
           <w14:ligatures w14:val="none"/>
         </w:rPr>
       </w:pPr>
-      <w:proofErr w:type="spellStart"/>
       <w:r>
         <w:rPr>
           <w:rFonts w:ascii="Roboto" w:eastAsia="Times New Roman" w:hAnsi="Roboto" w:cs="Times New Roman"/>
@@ -1053,20 +973,7 @@
           <w:szCs w:val="34"/>
           <w14:ligatures w14:val="none"/>
         </w:rPr>
-        <w:t>PyBank</w:t>
-      </w:r>
-      <w:proofErr w:type="spellEnd"/>
-      <w:r>
-        <w:rPr>
-          <w:rFonts w:ascii="Roboto" w:eastAsia="Times New Roman" w:hAnsi="Roboto" w:cs="Times New Roman"/>
-          <w:b/>
-          <w:bCs/>
-          <w:kern w:val="0"/>
-          <w:sz w:val="34"/>
-          <w:szCs w:val="34"/>
-          <w14:ligatures w14:val="none"/>
-        </w:rPr>
-        <w:t xml:space="preserve"> Instructions</w:t>
+        <w:t>PyBank Instructions</w:t>
       </w:r>
     </w:p>
     <w:p>
@@ -1841,7 +1748,7 @@
           </w:rPr>
           <w:id w:val="-520780182"/>
           <w14:checkbox>
-            <w14:checked w14:val="0"/>
+            <w14:checked w14:val="1"/>
             <w14:checkedState w14:val="2612" w14:font="MS Gothic"/>
             <w14:uncheckedState w14:val="2610" w14:font="MS Gothic"/>
           </w14:checkbox>
@@ -1856,7 +1763,7 @@
               <w:szCs w:val="30"/>
               <w14:ligatures w14:val="none"/>
             </w:rPr>
-            <w:t>☐</w:t>
+            <w:t>☒</w:t>
           </w:r>
         </w:sdtContent>
       </w:sdt>
@@ -1874,6 +1781,60 @@
     </w:p>
     <w:p>
       <w:pPr>
+        <w:spacing w:before="150" w:after="0" w:line="240" w:lineRule="auto"/>
+        <w:rPr>
+          <w:rFonts w:ascii="Roboto" w:eastAsia="Times New Roman" w:hAnsi="Roboto" w:cs="Times New Roman"/>
+          <w:color w:val="2B2B2B"/>
+          <w:kern w:val="0"/>
+          <w:sz w:val="30"/>
+          <w:szCs w:val="30"/>
+          <w14:ligatures w14:val="none"/>
+        </w:rPr>
+      </w:pPr>
+      <w:r>
+        <w:rPr>
+          <w:noProof/>
+        </w:rPr>
+        <w:lastRenderedPageBreak/>
+        <w:drawing>
+          <wp:inline distT="0" distB="0" distL="0" distR="0" wp14:anchorId="27C5D572" wp14:editId="6B9A3A39">
+            <wp:extent cx="4171950" cy="2209800"/>
+            <wp:effectExtent l="0" t="0" r="0" b="0"/>
+            <wp:docPr id="1973451341" name="Picture 1"/>
+            <wp:cNvGraphicFramePr>
+              <a:graphicFrameLocks xmlns:a="http://schemas.openxmlformats.org/drawingml/2006/main" noChangeAspect="1"/>
+            </wp:cNvGraphicFramePr>
+            <a:graphic xmlns:a="http://schemas.openxmlformats.org/drawingml/2006/main">
+              <a:graphicData uri="http://schemas.openxmlformats.org/drawingml/2006/picture">
+                <pic:pic xmlns:pic="http://schemas.openxmlformats.org/drawingml/2006/picture">
+                  <pic:nvPicPr>
+                    <pic:cNvPr id="1973451341" name=""/>
+                    <pic:cNvPicPr/>
+                  </pic:nvPicPr>
+                  <pic:blipFill>
+                    <a:blip r:embed="rId10"/>
+                    <a:stretch>
+                      <a:fillRect/>
+                    </a:stretch>
+                  </pic:blipFill>
+                  <pic:spPr>
+                    <a:xfrm>
+                      <a:off x="0" y="0"/>
+                      <a:ext cx="4171950" cy="2209800"/>
+                    </a:xfrm>
+                    <a:prstGeom prst="rect">
+                      <a:avLst/>
+                    </a:prstGeom>
+                  </pic:spPr>
+                </pic:pic>
+              </a:graphicData>
+            </a:graphic>
+          </wp:inline>
+        </w:drawing>
+      </w:r>
+    </w:p>
+    <w:p>
+      <w:pPr>
         <w:spacing w:before="300" w:after="225" w:line="240" w:lineRule="auto"/>
         <w:outlineLvl w:val="2"/>
         <w:rPr>
@@ -1886,7 +1847,6 @@
           <w14:ligatures w14:val="none"/>
         </w:rPr>
       </w:pPr>
-      <w:proofErr w:type="spellStart"/>
       <w:r>
         <w:rPr>
           <w:rFonts w:ascii="Roboto" w:eastAsia="Times New Roman" w:hAnsi="Roboto" w:cs="Times New Roman"/>
@@ -1897,20 +1857,7 @@
           <w:szCs w:val="34"/>
           <w14:ligatures w14:val="none"/>
         </w:rPr>
-        <w:t>PyPoll</w:t>
-      </w:r>
-      <w:proofErr w:type="spellEnd"/>
-      <w:r>
-        <w:rPr>
-          <w:rFonts w:ascii="Roboto" w:eastAsia="Times New Roman" w:hAnsi="Roboto" w:cs="Times New Roman"/>
-          <w:b/>
-          <w:bCs/>
-          <w:kern w:val="0"/>
-          <w:sz w:val="34"/>
-          <w:szCs w:val="34"/>
-          <w14:ligatures w14:val="none"/>
-        </w:rPr>
-        <w:t xml:space="preserve"> Instructions</w:t>
+        <w:t>PyPoll Instructions</w:t>
       </w:r>
     </w:p>
     <w:p>
@@ -1958,7 +1905,6 @@
           <w:szCs w:val="30"/>
           <w14:ligatures w14:val="none"/>
         </w:rPr>
-        <w:lastRenderedPageBreak/>
         <w:t>You will be given a set of poll data called </w:t>
       </w:r>
       <w:r>
@@ -2455,6 +2401,7 @@
           <w:bdr w:val="none" w:sz="0" w:space="0" w:color="auto" w:frame="1"/>
           <w14:ligatures w14:val="none"/>
         </w:rPr>
+        <w:lastRenderedPageBreak/>
         <w:t>Total Votes: 369711</w:t>
       </w:r>
     </w:p>
@@ -2761,7 +2708,6 @@
           <w:bdr w:val="none" w:sz="0" w:space="0" w:color="auto" w:frame="1"/>
           <w14:ligatures w14:val="none"/>
         </w:rPr>
-        <w:lastRenderedPageBreak/>
         <w:t>Winner: Diana DeGette</w:t>
       </w:r>
     </w:p>
@@ -2840,7 +2786,7 @@
           </w:rPr>
           <w:id w:val="350771179"/>
           <w14:checkbox>
-            <w14:checked w14:val="0"/>
+            <w14:checked w14:val="1"/>
             <w14:checkedState w14:val="2612" w14:font="MS Gothic"/>
             <w14:uncheckedState w14:val="2610" w14:font="MS Gothic"/>
           </w14:checkbox>
@@ -2855,7 +2801,7 @@
               <w:szCs w:val="30"/>
               <w14:ligatures w14:val="none"/>
             </w:rPr>
-            <w:t>☐</w:t>
+            <w:t>☒</w:t>
           </w:r>
         </w:sdtContent>
       </w:sdt>
@@ -2869,6 +2815,60 @@
           <w14:ligatures w14:val="none"/>
         </w:rPr>
         <w:t>In addition, your final script should both print the analysis to the terminal and export a text file with the results.</w:t>
+      </w:r>
+    </w:p>
+    <w:p>
+      <w:pPr>
+        <w:spacing w:before="150" w:after="0" w:line="240" w:lineRule="auto"/>
+        <w:rPr>
+          <w:rFonts w:ascii="Roboto" w:eastAsia="Times New Roman" w:hAnsi="Roboto" w:cs="Times New Roman"/>
+          <w:color w:val="2B2B2B"/>
+          <w:kern w:val="0"/>
+          <w:sz w:val="30"/>
+          <w:szCs w:val="30"/>
+          <w14:ligatures w14:val="none"/>
+        </w:rPr>
+      </w:pPr>
+      <w:r>
+        <w:rPr>
+          <w:noProof/>
+        </w:rPr>
+        <w:lastRenderedPageBreak/>
+        <w:drawing>
+          <wp:inline distT="0" distB="0" distL="0" distR="0" wp14:anchorId="16B8854F" wp14:editId="3FDEF10E">
+            <wp:extent cx="4248150" cy="3162300"/>
+            <wp:effectExtent l="0" t="0" r="0" b="0"/>
+            <wp:docPr id="263048524" name="Picture 1"/>
+            <wp:cNvGraphicFramePr>
+              <a:graphicFrameLocks xmlns:a="http://schemas.openxmlformats.org/drawingml/2006/main" noChangeAspect="1"/>
+            </wp:cNvGraphicFramePr>
+            <a:graphic xmlns:a="http://schemas.openxmlformats.org/drawingml/2006/main">
+              <a:graphicData uri="http://schemas.openxmlformats.org/drawingml/2006/picture">
+                <pic:pic xmlns:pic="http://schemas.openxmlformats.org/drawingml/2006/picture">
+                  <pic:nvPicPr>
+                    <pic:cNvPr id="263048524" name=""/>
+                    <pic:cNvPicPr/>
+                  </pic:nvPicPr>
+                  <pic:blipFill>
+                    <a:blip r:embed="rId11"/>
+                    <a:stretch>
+                      <a:fillRect/>
+                    </a:stretch>
+                  </pic:blipFill>
+                  <pic:spPr>
+                    <a:xfrm>
+                      <a:off x="0" y="0"/>
+                      <a:ext cx="4248150" cy="3162300"/>
+                    </a:xfrm>
+                    <a:prstGeom prst="rect">
+                      <a:avLst/>
+                    </a:prstGeom>
+                  </pic:spPr>
+                </pic:pic>
+              </a:graphicData>
+            </a:graphic>
+          </wp:inline>
+        </w:drawing>
       </w:r>
     </w:p>
     <w:p>
@@ -3071,6 +3071,61 @@
           <w14:ligatures w14:val="none"/>
         </w:rPr>
       </w:pPr>
+      <w:r>
+        <w:rPr>
+          <w:noProof/>
+        </w:rPr>
+        <w:lastRenderedPageBreak/>
+        <w:drawing>
+          <wp:inline distT="0" distB="0" distL="0" distR="0" wp14:anchorId="66D27941" wp14:editId="3382A448">
+            <wp:extent cx="4057650" cy="3295650"/>
+            <wp:effectExtent l="0" t="0" r="0" b="0"/>
+            <wp:docPr id="1316277388" name="Picture 1"/>
+            <wp:cNvGraphicFramePr>
+              <a:graphicFrameLocks xmlns:a="http://schemas.openxmlformats.org/drawingml/2006/main" noChangeAspect="1"/>
+            </wp:cNvGraphicFramePr>
+            <a:graphic xmlns:a="http://schemas.openxmlformats.org/drawingml/2006/main">
+              <a:graphicData uri="http://schemas.openxmlformats.org/drawingml/2006/picture">
+                <pic:pic xmlns:pic="http://schemas.openxmlformats.org/drawingml/2006/picture">
+                  <pic:nvPicPr>
+                    <pic:cNvPr id="1316277388" name=""/>
+                    <pic:cNvPicPr/>
+                  </pic:nvPicPr>
+                  <pic:blipFill>
+                    <a:blip r:embed="rId12"/>
+                    <a:stretch>
+                      <a:fillRect/>
+                    </a:stretch>
+                  </pic:blipFill>
+                  <pic:spPr>
+                    <a:xfrm>
+                      <a:off x="0" y="0"/>
+                      <a:ext cx="4057650" cy="3295650"/>
+                    </a:xfrm>
+                    <a:prstGeom prst="rect">
+                      <a:avLst/>
+                    </a:prstGeom>
+                  </pic:spPr>
+                </pic:pic>
+              </a:graphicData>
+            </a:graphic>
+          </wp:inline>
+        </w:drawing>
+      </w:r>
+    </w:p>
+    <w:p>
+      <w:pPr>
+        <w:spacing w:before="150" w:after="0" w:line="360" w:lineRule="atLeast"/>
+        <w:ind w:left="720"/>
+        <w:rPr>
+          <w:rFonts w:ascii="Roboto" w:eastAsia="Times New Roman" w:hAnsi="Roboto" w:cs="Times New Roman"/>
+          <w:color w:val="2B2B2B"/>
+          <w:kern w:val="0"/>
+          <w:sz w:val="30"/>
+          <w:szCs w:val="30"/>
+          <w14:ligatures w14:val="none"/>
+        </w:rPr>
+      </w:pPr>
     </w:p>
     <w:p>
       <w:pPr>
@@ -3108,7 +3163,7 @@
           <w14:ligatures w14:val="none"/>
         </w:rPr>
       </w:pPr>
-      <w:hyperlink r:id="rId10" w:history="1">
+      <w:hyperlink r:id="rId13" w:history="1">
         <w:r>
           <w:rPr>
             <w:rStyle w:val="Hyperlink"/>
@@ -3134,7 +3189,7 @@
           <w14:ligatures w14:val="none"/>
         </w:rPr>
       </w:pPr>
-      <w:hyperlink r:id="rId11" w:history="1">
+      <w:hyperlink r:id="rId14" w:history="1">
         <w:r>
           <w:rPr>
             <w:rStyle w:val="Hyperlink"/>
@@ -3171,7 +3226,7 @@
           <w14:ligatures w14:val="none"/>
         </w:rPr>
       </w:pPr>
-      <w:hyperlink r:id="rId12" w:history="1">
+      <w:hyperlink r:id="rId15" w:history="1">
         <w:r>
           <w:rPr>
             <w:rStyle w:val="Hyperlink"/>
@@ -3208,7 +3263,7 @@
           <w14:ligatures w14:val="none"/>
         </w:rPr>
       </w:pPr>
-      <w:hyperlink r:id="rId13" w:history="1">
+      <w:hyperlink r:id="rId16" w:history="1">
         <w:r>
           <w:rPr>
             <w:rStyle w:val="Hyperlink"/>
@@ -3245,7 +3300,7 @@
           <w14:ligatures w14:val="none"/>
         </w:rPr>
       </w:pPr>
-      <w:hyperlink r:id="rId14" w:history="1">
+      <w:hyperlink r:id="rId17" w:history="1">
         <w:r>
           <w:rPr>
             <w:rStyle w:val="Hyperlink"/>
@@ -3373,55 +3428,7 @@
           <w:szCs w:val="30"/>
           <w14:ligatures w14:val="none"/>
         </w:rPr>
-        <w:t xml:space="preserve">Reads in the CSVs for both </w:t>
-      </w:r>
-      <w:proofErr w:type="spellStart"/>
-      <w:r>
-        <w:rPr>
-          <w:rFonts w:ascii="Roboto" w:eastAsia="Times New Roman" w:hAnsi="Roboto" w:cs="Times New Roman"/>
-          <w:color w:val="2B2B2B"/>
-          <w:kern w:val="0"/>
-          <w:sz w:val="30"/>
-          <w:szCs w:val="30"/>
-          <w14:ligatures w14:val="none"/>
-        </w:rPr>
-        <w:t>PyBank</w:t>
-      </w:r>
-      <w:proofErr w:type="spellEnd"/>
-      <w:r>
-        <w:rPr>
-          <w:rFonts w:ascii="Roboto" w:eastAsia="Times New Roman" w:hAnsi="Roboto" w:cs="Times New Roman"/>
-          <w:color w:val="2B2B2B"/>
-          <w:kern w:val="0"/>
-          <w:sz w:val="30"/>
-          <w:szCs w:val="30"/>
-          <w14:ligatures w14:val="none"/>
-        </w:rPr>
-        <w:t xml:space="preserve"> and </w:t>
-      </w:r>
-      <w:proofErr w:type="spellStart"/>
-      <w:r>
-        <w:rPr>
-          <w:rFonts w:ascii="Roboto" w:eastAsia="Times New Roman" w:hAnsi="Roboto" w:cs="Times New Roman"/>
-          <w:color w:val="2B2B2B"/>
-          <w:kern w:val="0"/>
-          <w:sz w:val="30"/>
-          <w:szCs w:val="30"/>
-          <w14:ligatures w14:val="none"/>
-        </w:rPr>
-        <w:t>PyPoll</w:t>
-      </w:r>
-      <w:proofErr w:type="spellEnd"/>
-      <w:r>
-        <w:rPr>
-          <w:rFonts w:ascii="Roboto" w:eastAsia="Times New Roman" w:hAnsi="Roboto" w:cs="Times New Roman"/>
-          <w:color w:val="2B2B2B"/>
-          <w:kern w:val="0"/>
-          <w:sz w:val="30"/>
-          <w:szCs w:val="30"/>
-          <w14:ligatures w14:val="none"/>
-        </w:rPr>
-        <w:t xml:space="preserve"> using Python (5 points)</w:t>
+        <w:t>Reads in the CSVs for both PyBank and PyPoll using Python (5 points)</w:t>
       </w:r>
     </w:p>
     <w:p>
@@ -3476,6 +3483,7 @@
           <w:szCs w:val="29"/>
           <w14:ligatures w14:val="none"/>
         </w:rPr>
+        <w:lastRenderedPageBreak/>
         <w:t>Results Printed out to correctly to terminal (40 points)</w:t>
       </w:r>
     </w:p>
@@ -3504,31 +3512,7 @@
           <w:szCs w:val="30"/>
           <w14:ligatures w14:val="none"/>
         </w:rPr>
-        <w:t xml:space="preserve">Results correctly display for </w:t>
-      </w:r>
-      <w:proofErr w:type="spellStart"/>
-      <w:r>
-        <w:rPr>
-          <w:rFonts w:ascii="Roboto" w:eastAsia="Times New Roman" w:hAnsi="Roboto" w:cs="Times New Roman"/>
-          <w:color w:val="2B2B2B"/>
-          <w:kern w:val="0"/>
-          <w:sz w:val="30"/>
-          <w:szCs w:val="30"/>
-          <w14:ligatures w14:val="none"/>
-        </w:rPr>
-        <w:t>PyBank</w:t>
-      </w:r>
-      <w:proofErr w:type="spellEnd"/>
-      <w:r>
-        <w:rPr>
-          <w:rFonts w:ascii="Roboto" w:eastAsia="Times New Roman" w:hAnsi="Roboto" w:cs="Times New Roman"/>
-          <w:color w:val="2B2B2B"/>
-          <w:kern w:val="0"/>
-          <w:sz w:val="30"/>
-          <w:szCs w:val="30"/>
-          <w14:ligatures w14:val="none"/>
-        </w:rPr>
-        <w:t>:</w:t>
+        <w:t>Results correctly display for PyBank:</w:t>
       </w:r>
     </w:p>
     <w:p>
@@ -3696,31 +3680,7 @@
           <w:szCs w:val="30"/>
           <w14:ligatures w14:val="none"/>
         </w:rPr>
-        <w:t xml:space="preserve">Results correctly display for </w:t>
-      </w:r>
-      <w:proofErr w:type="spellStart"/>
-      <w:r>
-        <w:rPr>
-          <w:rFonts w:ascii="Roboto" w:eastAsia="Times New Roman" w:hAnsi="Roboto" w:cs="Times New Roman"/>
-          <w:color w:val="2B2B2B"/>
-          <w:kern w:val="0"/>
-          <w:sz w:val="30"/>
-          <w:szCs w:val="30"/>
-          <w14:ligatures w14:val="none"/>
-        </w:rPr>
-        <w:t>PyPoll</w:t>
-      </w:r>
-      <w:proofErr w:type="spellEnd"/>
-      <w:r>
-        <w:rPr>
-          <w:rFonts w:ascii="Roboto" w:eastAsia="Times New Roman" w:hAnsi="Roboto" w:cs="Times New Roman"/>
-          <w:color w:val="2B2B2B"/>
-          <w:kern w:val="0"/>
-          <w:sz w:val="30"/>
-          <w:szCs w:val="30"/>
-          <w14:ligatures w14:val="none"/>
-        </w:rPr>
-        <w:t>:</w:t>
+        <w:t>Results correctly display for PyPoll:</w:t>
       </w:r>
     </w:p>
     <w:p>
@@ -3859,7 +3819,6 @@
           <w:szCs w:val="30"/>
           <w14:ligatures w14:val="none"/>
         </w:rPr>
-        <w:lastRenderedPageBreak/>
         <w:t>Error Free (5 points)</w:t>
       </w:r>
     </w:p>
@@ -3943,31 +3902,7 @@
           <w:szCs w:val="30"/>
           <w14:ligatures w14:val="none"/>
         </w:rPr>
-        <w:t xml:space="preserve">The text file contains for </w:t>
-      </w:r>
-      <w:proofErr w:type="spellStart"/>
-      <w:r>
-        <w:rPr>
-          <w:rFonts w:ascii="Roboto" w:eastAsia="Times New Roman" w:hAnsi="Roboto" w:cs="Times New Roman"/>
-          <w:color w:val="2B2B2B"/>
-          <w:kern w:val="0"/>
-          <w:sz w:val="30"/>
-          <w:szCs w:val="30"/>
-          <w14:ligatures w14:val="none"/>
-        </w:rPr>
-        <w:t>PyBank</w:t>
-      </w:r>
-      <w:proofErr w:type="spellEnd"/>
-      <w:r>
-        <w:rPr>
-          <w:rFonts w:ascii="Roboto" w:eastAsia="Times New Roman" w:hAnsi="Roboto" w:cs="Times New Roman"/>
-          <w:color w:val="2B2B2B"/>
-          <w:kern w:val="0"/>
-          <w:sz w:val="30"/>
-          <w:szCs w:val="30"/>
-          <w14:ligatures w14:val="none"/>
-        </w:rPr>
-        <w:t>:</w:t>
+        <w:t>The text file contains for PyBank:</w:t>
       </w:r>
     </w:p>
     <w:p>
@@ -4135,31 +4070,7 @@
           <w:szCs w:val="30"/>
           <w14:ligatures w14:val="none"/>
         </w:rPr>
-        <w:t xml:space="preserve">The text file contains for </w:t>
-      </w:r>
-      <w:proofErr w:type="spellStart"/>
-      <w:r>
-        <w:rPr>
-          <w:rFonts w:ascii="Roboto" w:eastAsia="Times New Roman" w:hAnsi="Roboto" w:cs="Times New Roman"/>
-          <w:color w:val="2B2B2B"/>
-          <w:kern w:val="0"/>
-          <w:sz w:val="30"/>
-          <w:szCs w:val="30"/>
-          <w14:ligatures w14:val="none"/>
-        </w:rPr>
-        <w:t>Pypoll</w:t>
-      </w:r>
-      <w:proofErr w:type="spellEnd"/>
-      <w:r>
-        <w:rPr>
-          <w:rFonts w:ascii="Roboto" w:eastAsia="Times New Roman" w:hAnsi="Roboto" w:cs="Times New Roman"/>
-          <w:color w:val="2B2B2B"/>
-          <w:kern w:val="0"/>
-          <w:sz w:val="30"/>
-          <w:szCs w:val="30"/>
-          <w14:ligatures w14:val="none"/>
-        </w:rPr>
-        <w:t>:</w:t>
+        <w:t>The text file contains for Pypoll:</w:t>
       </w:r>
     </w:p>
     <w:p>
@@ -4243,6 +4154,7 @@
           <w:szCs w:val="30"/>
           <w14:ligatures w14:val="none"/>
         </w:rPr>
+        <w:lastRenderedPageBreak/>
         <w:t>Winner (5 points)</w:t>
       </w:r>
     </w:p>
@@ -4751,7 +4663,6 @@
                 <w:szCs w:val="24"/>
                 <w14:ligatures w14:val="none"/>
               </w:rPr>
-              <w:lastRenderedPageBreak/>
               <w:t>D (+/-)</w:t>
             </w:r>
           </w:p>
@@ -4994,7 +4905,19 @@
           <w:szCs w:val="30"/>
           <w14:ligatures w14:val="none"/>
         </w:rPr>
-        <w:t>Comments are disabled for graded submissions in Bootcamp Spot. If you have questions about your feedback, please notify your instructional staff or your Student Success Advisor. If you would like to resubmit your work for an additional review, you can use the Resubmit Assignment button to upload new links. You may resubmit up to three times for a total of four submissions.</w:t>
+        <w:t xml:space="preserve">Comments are disabled for graded submissions in Bootcamp Spot. If you have questions about your feedback, please notify your instructional staff or your Student Success Advisor. If you would like to resubmit your work for an additional review, you can use the </w:t>
+      </w:r>
+      <w:r>
+        <w:rPr>
+          <w:rFonts w:ascii="Roboto" w:eastAsia="Times New Roman" w:hAnsi="Roboto" w:cs="Times New Roman"/>
+          <w:color w:val="2B2B2B"/>
+          <w:kern w:val="0"/>
+          <w:sz w:val="30"/>
+          <w:szCs w:val="30"/>
+          <w14:ligatures w14:val="none"/>
+        </w:rPr>
+        <w:lastRenderedPageBreak/>
+        <w:t>Resubmit Assignment button to upload new links. You may resubmit up to three times for a total of four submissions.</w:t>
       </w:r>
     </w:p>
     <w:p>
@@ -5129,30 +5052,16 @@
           <w14:ligatures w14:val="none"/>
         </w:rPr>
       </w:pPr>
-      <w:proofErr w:type="spellStart"/>
-      <w:r>
-        <w:rPr>
-          <w:rFonts w:ascii="Roboto" w:eastAsia="Times New Roman" w:hAnsi="Roboto" w:cs="Times New Roman"/>
-          <w:color w:val="2B2B2B"/>
-          <w:kern w:val="0"/>
-          <w:sz w:val="30"/>
-          <w:szCs w:val="30"/>
-          <w14:ligatures w14:val="none"/>
-        </w:rPr>
-        <w:lastRenderedPageBreak/>
-        <w:t>AskBCS</w:t>
-      </w:r>
-      <w:proofErr w:type="spellEnd"/>
-      <w:r>
-        <w:rPr>
-          <w:rFonts w:ascii="Roboto" w:eastAsia="Times New Roman" w:hAnsi="Roboto" w:cs="Times New Roman"/>
-          <w:color w:val="2B2B2B"/>
-          <w:kern w:val="0"/>
-          <w:sz w:val="30"/>
-          <w:szCs w:val="30"/>
-          <w14:ligatures w14:val="none"/>
-        </w:rPr>
-        <w:t xml:space="preserve"> Learning Assistants exists in your class Slack application.</w:t>
+      <w:r>
+        <w:rPr>
+          <w:rFonts w:ascii="Roboto" w:eastAsia="Times New Roman" w:hAnsi="Roboto" w:cs="Times New Roman"/>
+          <w:color w:val="2B2B2B"/>
+          <w:kern w:val="0"/>
+          <w:sz w:val="30"/>
+          <w:szCs w:val="30"/>
+          <w14:ligatures w14:val="none"/>
+        </w:rPr>
+        <w:t>AskBCS Learning Assistants exists in your class Slack application.</w:t>
       </w:r>
     </w:p>
     <w:p>
@@ -5199,7 +5108,7 @@
           <w14:ligatures w14:val="none"/>
         </w:rPr>
       </w:pPr>
-      <w:hyperlink r:id="rId15" w:tgtFrame="_blank" w:history="1">
+      <w:hyperlink r:id="rId18" w:tgtFrame="_blank" w:history="1">
         <w:r>
           <w:rPr>
             <w:rFonts w:ascii="Roboto" w:eastAsia="Times New Roman" w:hAnsi="Roboto" w:cs="Times New Roman"/>
@@ -5210,20 +5119,7 @@
             <w:u w:val="single"/>
             <w14:ligatures w14:val="none"/>
           </w:rPr>
-          <w:t xml:space="preserve">Tutoring </w:t>
-        </w:r>
-        <w:proofErr w:type="spellStart"/>
-        <w:r>
-          <w:rPr>
-            <w:rFonts w:ascii="Roboto" w:eastAsia="Times New Roman" w:hAnsi="Roboto" w:cs="Times New Roman"/>
-            <w:color w:val="0000FF"/>
-            <w:kern w:val="0"/>
-            <w:sz w:val="30"/>
-            <w:szCs w:val="30"/>
-            <w:u w:val="single"/>
-            <w14:ligatures w14:val="none"/>
-          </w:rPr>
-          <w:t>Guidelines</w:t>
+          <w:t>Tutoring Guidelines</w:t>
         </w:r>
         <w:r>
           <w:rPr>
@@ -5236,21 +5132,7 @@
             <w:bdr w:val="none" w:sz="0" w:space="0" w:color="auto" w:frame="1"/>
             <w14:ligatures w14:val="none"/>
           </w:rPr>
-          <w:t>Links</w:t>
-        </w:r>
-        <w:proofErr w:type="spellEnd"/>
-        <w:r>
-          <w:rPr>
-            <w:rFonts w:ascii="Roboto" w:eastAsia="Times New Roman" w:hAnsi="Roboto" w:cs="Times New Roman"/>
-            <w:color w:val="0000FF"/>
-            <w:kern w:val="0"/>
-            <w:sz w:val="30"/>
-            <w:szCs w:val="30"/>
-            <w:u w:val="single"/>
-            <w:bdr w:val="none" w:sz="0" w:space="0" w:color="auto" w:frame="1"/>
-            <w14:ligatures w14:val="none"/>
-          </w:rPr>
-          <w:t xml:space="preserve"> to an external site.</w:t>
+          <w:t>Links to an external site.</w:t>
         </w:r>
       </w:hyperlink>
       <w:r>
@@ -5262,31 +5144,7 @@
           <w:szCs w:val="30"/>
           <w14:ligatures w14:val="none"/>
         </w:rPr>
-        <w:t xml:space="preserve"> - schedule a tutor session in the Tutor Sessions section of </w:t>
-      </w:r>
-      <w:proofErr w:type="spellStart"/>
-      <w:r>
-        <w:rPr>
-          <w:rFonts w:ascii="Roboto" w:eastAsia="Times New Roman" w:hAnsi="Roboto" w:cs="Times New Roman"/>
-          <w:color w:val="2B2B2B"/>
-          <w:kern w:val="0"/>
-          <w:sz w:val="30"/>
-          <w:szCs w:val="30"/>
-          <w14:ligatures w14:val="none"/>
-        </w:rPr>
-        <w:t>Bootcampspot</w:t>
-      </w:r>
-      <w:proofErr w:type="spellEnd"/>
-      <w:r>
-        <w:rPr>
-          <w:rFonts w:ascii="Roboto" w:eastAsia="Times New Roman" w:hAnsi="Roboto" w:cs="Times New Roman"/>
-          <w:color w:val="2B2B2B"/>
-          <w:kern w:val="0"/>
-          <w:sz w:val="30"/>
-          <w:szCs w:val="30"/>
-          <w14:ligatures w14:val="none"/>
-        </w:rPr>
-        <w:t xml:space="preserve"> - Canvas</w:t>
+        <w:t> - schedule a tutor session in the Tutor Sessions section of Bootcampspot - Canvas</w:t>
       </w:r>
     </w:p>
     <w:p>
@@ -5368,7 +5226,6 @@
         <w:t>Data for this dataset was generated by edX Boot Camps LLC, and is intended for educational purposes only.</w:t>
       </w:r>
     </w:p>
-    <w:p/>
     <w:p/>
     <w:sectPr>
       <w:pgSz w:w="12240" w:h="15840"/>
@@ -7269,7 +7126,7 @@
   <w:style w:type="paragraph" w:default="1" w:styleId="Normal">
     <w:name w:val="Normal"/>
     <w:qFormat/>
-    <w:rsid w:val="00DB4234"/>
+    <w:rsid w:val="001569F8"/>
   </w:style>
   <w:style w:type="character" w:default="1" w:styleId="DefaultParagraphFont">
     <w:name w:val="Default Paragraph Font"/>

</xml_diff>